<commit_message>
Corrigiendo SGDS-RS01: Registro de hospitales
</commit_message>
<xml_diff>
--- a/Desarrollo/SGDS/Analisis/SGDS - RS/SGDS - RS 01.docx
+++ b/Desarrollo/SGDS/Analisis/SGDS - RS/SGDS - RS 01.docx
@@ -91,6 +91,77 @@
         <w:spacing w:before="240" w:after="60" w:line="240" w:lineRule="auto"/>
         <w:jc w:val="center"/>
         <w:rPr>
+          <w:b/>
+          <w:sz w:val="44"/>
+          <w:szCs w:val="44"/>
+        </w:rPr>
+      </w:pPr>
+    </w:p>
+    <w:p>
+      <w:pPr>
+        <w:pBdr>
+          <w:top w:val="nil"/>
+          <w:left w:val="nil"/>
+          <w:bottom w:val="nil"/>
+          <w:right w:val="nil"/>
+          <w:between w:val="nil"/>
+        </w:pBdr>
+        <w:spacing w:before="240" w:after="60" w:line="240" w:lineRule="auto"/>
+        <w:jc w:val="center"/>
+        <w:rPr>
+          <w:b/>
+          <w:sz w:val="44"/>
+          <w:szCs w:val="44"/>
+        </w:rPr>
+      </w:pPr>
+      <w:r>
+        <w:rPr>
+          <w:b/>
+          <w:sz w:val="44"/>
+          <w:szCs w:val="44"/>
+        </w:rPr>
+        <w:t>SGDS-</w:t>
+      </w:r>
+      <w:r>
+        <w:rPr>
+          <w:b/>
+          <w:sz w:val="44"/>
+          <w:szCs w:val="44"/>
+        </w:rPr>
+        <w:t>RS 01</w:t>
+      </w:r>
+    </w:p>
+    <w:p>
+      <w:pPr>
+        <w:pBdr>
+          <w:top w:val="nil"/>
+          <w:left w:val="nil"/>
+          <w:bottom w:val="nil"/>
+          <w:right w:val="nil"/>
+          <w:between w:val="nil"/>
+        </w:pBdr>
+        <w:spacing w:before="240" w:after="60" w:line="240" w:lineRule="auto"/>
+        <w:jc w:val="center"/>
+        <w:rPr>
+          <w:b/>
+          <w:color w:val="000000"/>
+          <w:sz w:val="44"/>
+          <w:szCs w:val="44"/>
+        </w:rPr>
+      </w:pPr>
+    </w:p>
+    <w:p>
+      <w:pPr>
+        <w:pBdr>
+          <w:top w:val="nil"/>
+          <w:left w:val="nil"/>
+          <w:bottom w:val="nil"/>
+          <w:right w:val="nil"/>
+          <w:between w:val="nil"/>
+        </w:pBdr>
+        <w:spacing w:before="240" w:after="60" w:line="240" w:lineRule="auto"/>
+        <w:jc w:val="center"/>
+        <w:rPr>
           <w:rFonts w:ascii="Quattrocento Sans" w:eastAsia="Quattrocento Sans" w:hAnsi="Quattrocento Sans" w:cs="Quattrocento Sans"/>
           <w:b/>
           <w:color w:val="0081C6"/>
@@ -101,10 +172,19 @@
       <w:r>
         <w:rPr>
           <w:b/>
+          <w:color w:val="000000"/>
           <w:sz w:val="44"/>
           <w:szCs w:val="44"/>
         </w:rPr>
-        <w:t>RS 01-</w:t>
+        <w:t xml:space="preserve">Registro de </w:t>
+      </w:r>
+      <w:r>
+        <w:rPr>
+          <w:b/>
+          <w:sz w:val="44"/>
+          <w:szCs w:val="44"/>
+        </w:rPr>
+        <w:t>h</w:t>
       </w:r>
       <w:r>
         <w:rPr>
@@ -113,23 +193,6 @@
           <w:sz w:val="44"/>
           <w:szCs w:val="44"/>
         </w:rPr>
-        <w:t xml:space="preserve"> Registro de </w:t>
-      </w:r>
-      <w:r>
-        <w:rPr>
-          <w:b/>
-          <w:sz w:val="44"/>
-          <w:szCs w:val="44"/>
-        </w:rPr>
-        <w:t>h</w:t>
-      </w:r>
-      <w:r>
-        <w:rPr>
-          <w:b/>
-          <w:color w:val="000000"/>
-          <w:sz w:val="44"/>
-          <w:szCs w:val="44"/>
-        </w:rPr>
         <w:t xml:space="preserve">ospitales </w:t>
       </w:r>
     </w:p>
@@ -210,105 +273,6 @@
           <w:szCs w:val="32"/>
         </w:rPr>
       </w:pPr>
-      <w:r>
-        <w:rPr>
-          <w:noProof/>
-        </w:rPr>
-        <mc:AlternateContent>
-          <mc:Choice Requires="wps">
-            <w:drawing>
-              <wp:anchor distT="0" distB="0" distL="0" distR="89535" simplePos="0" relativeHeight="251658240" behindDoc="0" locked="0" layoutInCell="1" hidden="0" allowOverlap="1" wp14:anchorId="78ECC98B" wp14:editId="2EFCDC79">
-                <wp:simplePos x="0" y="0"/>
-                <wp:positionH relativeFrom="column">
-                  <wp:posOffset>-76199</wp:posOffset>
-                </wp:positionH>
-                <wp:positionV relativeFrom="paragraph">
-                  <wp:posOffset>2438400</wp:posOffset>
-                </wp:positionV>
-                <wp:extent cx="6052185" cy="2597785"/>
-                <wp:effectExtent l="0" t="0" r="0" b="0"/>
-                <wp:wrapSquare wrapText="bothSides" distT="0" distB="0" distL="0" distR="89535"/>
-                <wp:docPr id="1" name="Rectángulo 1"/>
-                <wp:cNvGraphicFramePr/>
-                <a:graphic xmlns:a="http://schemas.openxmlformats.org/drawingml/2006/main">
-                  <a:graphicData uri="http://schemas.microsoft.com/office/word/2010/wordprocessingShape">
-                    <wps:wsp>
-                      <wps:cNvSpPr/>
-                      <wps:spPr>
-                        <a:xfrm>
-                          <a:off x="2324670" y="2485870"/>
-                          <a:ext cx="6042660" cy="2588260"/>
-                        </a:xfrm>
-                        <a:prstGeom prst="rect">
-                          <a:avLst/>
-                        </a:prstGeom>
-                        <a:solidFill>
-                          <a:srgbClr val="FFFFFF"/>
-                        </a:solidFill>
-                        <a:ln>
-                          <a:noFill/>
-                        </a:ln>
-                      </wps:spPr>
-                      <wps:txbx>
-                        <w:txbxContent>
-                          <w:p>
-                            <w:pPr>
-                              <w:textDirection w:val="btLr"/>
-                            </w:pPr>
-                            <w:r>
-                              <w:rPr>
-                                <w:rFonts w:ascii="Arial" w:eastAsia="Arial" w:hAnsi="Arial" w:cs="Arial"/>
-                                <w:color w:val="000000"/>
-                              </w:rPr>
-                              <w:t xml:space="preserve"> </w:t>
-                            </w:r>
-                          </w:p>
-                          <w:p>
-                            <w:pPr>
-                              <w:textDirection w:val="btLr"/>
-                            </w:pPr>
-                          </w:p>
-                        </w:txbxContent>
-                      </wps:txbx>
-                      <wps:bodyPr spcFirstLastPara="1" wrap="square" lIns="91425" tIns="45700" rIns="91425" bIns="45700" anchor="t" anchorCtr="0">
-                        <a:noAutofit/>
-                      </wps:bodyPr>
-                    </wps:wsp>
-                  </a:graphicData>
-                </a:graphic>
-              </wp:anchor>
-            </w:drawing>
-          </mc:Choice>
-          <mc:Fallback>
-            <w:pict>
-              <v:rect w14:anchorId="78ECC98B" id="Rectángulo 1" o:spid="_x0000_s1026" style="position:absolute;left:0;text-align:left;margin-left:-6pt;margin-top:192pt;width:476.55pt;height:204.55pt;z-index:251658240;visibility:visible;mso-wrap-style:square;mso-wrap-distance-left:0;mso-wrap-distance-top:0;mso-wrap-distance-right:7.05pt;mso-wrap-distance-bottom:0;mso-position-horizontal:absolute;mso-position-horizontal-relative:text;mso-position-vertical:absolute;mso-position-vertical-relative:text;v-text-anchor:top" o:gfxdata="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" stroked="f">
-                <v:textbox inset="2.53958mm,1.2694mm,2.53958mm,1.2694mm">
-                  <w:txbxContent>
-                    <w:p>
-                      <w:pPr>
-                        <w:textDirection w:val="btLr"/>
-                      </w:pPr>
-                      <w:r>
-                        <w:rPr>
-                          <w:rFonts w:ascii="Arial" w:eastAsia="Arial" w:hAnsi="Arial" w:cs="Arial"/>
-                          <w:color w:val="000000"/>
-                        </w:rPr>
-                        <w:t xml:space="preserve"> </w:t>
-                      </w:r>
-                    </w:p>
-                    <w:p>
-                      <w:pPr>
-                        <w:textDirection w:val="btLr"/>
-                      </w:pPr>
-                    </w:p>
-                  </w:txbxContent>
-                </v:textbox>
-                <w10:wrap type="square"/>
-              </v:rect>
-            </w:pict>
-          </mc:Fallback>
-        </mc:AlternateContent>
-      </w:r>
       <w:r>
         <w:rPr>
           <w:b/>
@@ -824,10 +788,7 @@
         <w:t xml:space="preserve">El requisito "REGISTRO DE HOSPITALES" tiene como objetivo permitir que los hospitales registrados en el sistema puedan </w:t>
       </w:r>
       <w:r>
-        <w:t xml:space="preserve">proporcionar la siguiente información: </w:t>
-      </w:r>
-      <w:r>
-        <w:t>nombre del hospital, dirección, teléfono, estado de funcionamiento, número de licencia, beneficios que otorga a sus donantes frecuentes (incluyendo la descripción del mismo, cantidad mínima de sangre donada y el mínimo de donaciones que el donante debe haber realizado), horarios de atención y condiciones para los procesos de donación de sangre</w:t>
+        <w:t>proporcionar la siguiente información: nombre del hospital, dirección, teléfono, estado de funcionamiento, número de licencia, beneficios que otorga a sus donantes frecuentes (incluyendo la descripción del mismo, cantidad mínima de sangre donada y el mínimo de donaciones que el donante debe haber realizado), horarios de atención y condiciones para los procesos de donación de sangre</w:t>
       </w:r>
       <w:r>
         <w:t>,</w:t>

</xml_diff>